<commit_message>
update post 22-12-19 23:53
</commit_message>
<xml_diff>
--- a/images/software_projects/imagetoygame/Image Toy Game.docx
+++ b/images/software_projects/imagetoygame/Image Toy Game.docx
@@ -12,112 +12,545 @@
         </w:rPr>
         <w:t>Image Toy Game</w:t>
       </w:r>
+    </w:p>
+    <w:p>
+      <w:pPr>
+        <w:rPr>
+          <w:rFonts w:ascii="Arial" w:hAnsi="Arial" w:cs="Arial"/>
+        </w:rPr>
+      </w:pPr>
+      <w:r>
+        <w:rPr>
+          <w:rFonts w:ascii="Arial" w:hAnsi="Arial" w:cs="Arial"/>
+        </w:rPr>
+        <w:t xml:space="preserve">This assignment </w:t>
+      </w:r>
+      <w:r>
+        <w:rPr>
+          <w:rFonts w:ascii="Arial" w:hAnsi="Arial" w:cs="Arial"/>
+        </w:rPr>
+        <w:t>wa</w:t>
+      </w:r>
+      <w:r>
+        <w:rPr>
+          <w:rFonts w:ascii="Arial" w:hAnsi="Arial" w:cs="Arial"/>
+        </w:rPr>
+        <w:t xml:space="preserve">s about implementing a graphical user interface to create an </w:t>
+      </w:r>
+      <w:proofErr w:type="spellStart"/>
+      <w:r>
+        <w:rPr>
+          <w:rFonts w:ascii="Arial" w:hAnsi="Arial" w:cs="Arial"/>
+          <w:i/>
+          <w:iCs/>
+        </w:rPr>
+        <w:t>ImageToy</w:t>
+      </w:r>
+      <w:proofErr w:type="spellEnd"/>
+      <w:r>
+        <w:rPr>
+          <w:rFonts w:ascii="Arial" w:hAnsi="Arial" w:cs="Arial"/>
+          <w:i/>
+          <w:iCs/>
+        </w:rPr>
+        <w:t xml:space="preserve"> </w:t>
+      </w:r>
+      <w:r>
+        <w:rPr>
+          <w:rFonts w:ascii="Arial" w:hAnsi="Arial" w:cs="Arial"/>
+        </w:rPr>
+        <w:t xml:space="preserve">game. This </w:t>
+      </w:r>
+      <w:r>
+        <w:rPr>
+          <w:rFonts w:ascii="Arial" w:hAnsi="Arial" w:cs="Arial"/>
+        </w:rPr>
+        <w:t>wa</w:t>
+      </w:r>
+      <w:r>
+        <w:rPr>
+          <w:rFonts w:ascii="Arial" w:hAnsi="Arial" w:cs="Arial"/>
+        </w:rPr>
+        <w:t xml:space="preserve">s an electronic version of an old </w:t>
+      </w:r>
+      <w:r>
+        <w:rPr>
+          <w:rFonts w:ascii="Arial" w:hAnsi="Arial" w:cs="Arial"/>
+        </w:rPr>
+        <w:t xml:space="preserve">children’s </w:t>
+      </w:r>
+      <w:proofErr w:type="gramStart"/>
+      <w:r>
+        <w:rPr>
+          <w:rFonts w:ascii="Arial" w:hAnsi="Arial" w:cs="Arial"/>
+        </w:rPr>
+        <w:t>game which</w:t>
+      </w:r>
+      <w:proofErr w:type="gramEnd"/>
+      <w:r>
+        <w:rPr>
+          <w:rFonts w:ascii="Arial" w:hAnsi="Arial" w:cs="Arial"/>
+        </w:rPr>
+        <w:t xml:space="preserve"> re-created</w:t>
+      </w:r>
+      <w:r>
+        <w:rPr>
+          <w:rFonts w:ascii="Arial" w:hAnsi="Arial" w:cs="Arial"/>
+        </w:rPr>
+        <w:t xml:space="preserve"> a jumbled up picture by moving one piece at a time. </w:t>
+      </w:r>
+    </w:p>
+    <w:p>
+      <w:pPr>
+        <w:pStyle w:val="Heading2"/>
+        <w:rPr>
+          <w:u w:val="single"/>
+        </w:rPr>
+      </w:pPr>
+    </w:p>
+    <w:p>
+      <w:pPr>
+        <w:pStyle w:val="Heading2"/>
+        <w:rPr>
+          <w:u w:val="single"/>
+        </w:rPr>
+      </w:pPr>
+      <w:r>
+        <w:rPr>
+          <w:u w:val="single"/>
+        </w:rPr>
+        <w:t>Purpose</w:t>
+      </w:r>
+    </w:p>
+    <w:p/>
+    <w:p>
+      <w:pPr>
+        <w:pStyle w:val="Default"/>
+        <w:rPr>
+          <w:rFonts w:ascii="Arial" w:hAnsi="Arial" w:cs="Arial"/>
+          <w:sz w:val="22"/>
+          <w:szCs w:val="22"/>
+        </w:rPr>
+      </w:pPr>
+      <w:r>
+        <w:rPr>
+          <w:rFonts w:ascii="Arial" w:hAnsi="Arial" w:cs="Arial"/>
+          <w:sz w:val="22"/>
+          <w:szCs w:val="22"/>
+        </w:rPr>
+        <w:t>The aim of the assignment was to i</w:t>
+      </w:r>
+      <w:r>
+        <w:rPr>
+          <w:rFonts w:ascii="Arial" w:hAnsi="Arial" w:cs="Arial"/>
+          <w:sz w:val="22"/>
+          <w:szCs w:val="22"/>
+        </w:rPr>
+        <w:t xml:space="preserve">mplement the </w:t>
+      </w:r>
+      <w:proofErr w:type="spellStart"/>
+      <w:r>
+        <w:rPr>
+          <w:rFonts w:ascii="Arial" w:hAnsi="Arial" w:cs="Arial"/>
+          <w:i/>
+          <w:iCs/>
+          <w:sz w:val="22"/>
+          <w:szCs w:val="22"/>
+        </w:rPr>
+        <w:t>ImageToy</w:t>
+      </w:r>
+      <w:proofErr w:type="spellEnd"/>
+      <w:r>
+        <w:rPr>
+          <w:rFonts w:ascii="Arial" w:hAnsi="Arial" w:cs="Arial"/>
+          <w:i/>
+          <w:iCs/>
+          <w:sz w:val="22"/>
+          <w:szCs w:val="22"/>
+        </w:rPr>
+        <w:t xml:space="preserve"> </w:t>
+      </w:r>
+      <w:r>
+        <w:rPr>
+          <w:rFonts w:ascii="Arial" w:hAnsi="Arial" w:cs="Arial"/>
+          <w:sz w:val="22"/>
+          <w:szCs w:val="22"/>
+        </w:rPr>
+        <w:t>as a Python</w:t>
+      </w:r>
+      <w:r>
+        <w:rPr>
+          <w:rFonts w:ascii="Arial" w:hAnsi="Arial" w:cs="Arial"/>
+          <w:sz w:val="22"/>
+          <w:szCs w:val="22"/>
+        </w:rPr>
+        <w:t xml:space="preserve"> application. The application </w:t>
+      </w:r>
+      <w:r>
+        <w:rPr>
+          <w:rFonts w:ascii="Arial" w:hAnsi="Arial" w:cs="Arial"/>
+          <w:sz w:val="22"/>
+          <w:szCs w:val="22"/>
+        </w:rPr>
+        <w:t xml:space="preserve">was supposed to </w:t>
+      </w:r>
+      <w:r>
+        <w:rPr>
+          <w:rFonts w:ascii="Arial" w:hAnsi="Arial" w:cs="Arial"/>
+          <w:sz w:val="22"/>
+          <w:szCs w:val="22"/>
+        </w:rPr>
+        <w:t xml:space="preserve">be able to load any image stored as a </w:t>
+      </w:r>
+      <w:r>
+        <w:rPr>
+          <w:rFonts w:ascii="Arial" w:hAnsi="Arial" w:cs="Arial"/>
+          <w:i/>
+          <w:iCs/>
+          <w:sz w:val="22"/>
+          <w:szCs w:val="22"/>
+        </w:rPr>
+        <w:t xml:space="preserve">gif </w:t>
+      </w:r>
+      <w:r>
+        <w:rPr>
+          <w:rFonts w:ascii="Arial" w:hAnsi="Arial" w:cs="Arial"/>
+          <w:sz w:val="22"/>
+          <w:szCs w:val="22"/>
+        </w:rPr>
+        <w:t xml:space="preserve">or </w:t>
+      </w:r>
+      <w:r>
+        <w:rPr>
+          <w:rFonts w:ascii="Arial" w:hAnsi="Arial" w:cs="Arial"/>
+          <w:i/>
+          <w:iCs/>
+          <w:sz w:val="22"/>
+          <w:szCs w:val="22"/>
+        </w:rPr>
+        <w:t xml:space="preserve">jpeg </w:t>
+      </w:r>
+      <w:r>
+        <w:rPr>
+          <w:rFonts w:ascii="Arial" w:hAnsi="Arial" w:cs="Arial"/>
+          <w:sz w:val="22"/>
+          <w:szCs w:val="22"/>
+        </w:rPr>
+        <w:t>file and display it.</w:t>
+      </w:r>
+      <w:r>
+        <w:rPr>
+          <w:rFonts w:ascii="Arial" w:hAnsi="Arial" w:cs="Arial"/>
+          <w:sz w:val="22"/>
+          <w:szCs w:val="22"/>
+        </w:rPr>
+        <w:t xml:space="preserve"> T</w:t>
+      </w:r>
+      <w:r>
+        <w:rPr>
+          <w:rFonts w:ascii="Arial" w:hAnsi="Arial" w:cs="Arial"/>
+          <w:sz w:val="22"/>
+          <w:szCs w:val="22"/>
+        </w:rPr>
+        <w:t xml:space="preserve">he user </w:t>
+      </w:r>
+      <w:r>
+        <w:rPr>
+          <w:rFonts w:ascii="Arial" w:hAnsi="Arial" w:cs="Arial"/>
+          <w:sz w:val="22"/>
+          <w:szCs w:val="22"/>
+        </w:rPr>
+        <w:t xml:space="preserve">was required to </w:t>
+      </w:r>
+      <w:r>
+        <w:rPr>
+          <w:rFonts w:ascii="Arial" w:hAnsi="Arial" w:cs="Arial"/>
+          <w:sz w:val="22"/>
+          <w:szCs w:val="22"/>
+        </w:rPr>
+        <w:t xml:space="preserve">enter </w:t>
+      </w:r>
+      <w:r>
+        <w:rPr>
+          <w:rFonts w:ascii="Arial" w:hAnsi="Arial" w:cs="Arial"/>
+          <w:sz w:val="22"/>
+          <w:szCs w:val="22"/>
+        </w:rPr>
+        <w:t xml:space="preserve">the number of pieces in which to shuffle the image. </w:t>
+      </w:r>
+      <w:r>
+        <w:rPr>
+          <w:rFonts w:ascii="Arial" w:hAnsi="Arial" w:cs="Arial"/>
+          <w:sz w:val="22"/>
+          <w:szCs w:val="22"/>
+        </w:rPr>
+        <w:t xml:space="preserve">The application would </w:t>
+      </w:r>
+      <w:r>
+        <w:rPr>
+          <w:rFonts w:ascii="Arial" w:hAnsi="Arial" w:cs="Arial"/>
+          <w:sz w:val="22"/>
+          <w:szCs w:val="22"/>
+        </w:rPr>
+        <w:t xml:space="preserve">then randomly shuffle all of the pieces of the image. The number of pieces in the shuffled image, and hence the difficulty of reconstructing the image, </w:t>
+      </w:r>
+      <w:r>
+        <w:rPr>
+          <w:rFonts w:ascii="Arial" w:hAnsi="Arial" w:cs="Arial"/>
+          <w:sz w:val="22"/>
+          <w:szCs w:val="22"/>
+        </w:rPr>
+        <w:t xml:space="preserve">was </w:t>
+      </w:r>
+      <w:r>
+        <w:rPr>
+          <w:rFonts w:ascii="Arial" w:hAnsi="Arial" w:cs="Arial"/>
+          <w:sz w:val="22"/>
+          <w:szCs w:val="22"/>
+        </w:rPr>
+        <w:t>left as a user choice.</w:t>
+      </w:r>
+      <w:r>
+        <w:rPr>
+          <w:rFonts w:ascii="Arial" w:hAnsi="Arial" w:cs="Arial"/>
+          <w:sz w:val="22"/>
+          <w:szCs w:val="22"/>
+        </w:rPr>
+        <w:t xml:space="preserve"> It needed to make it </w:t>
+      </w:r>
+      <w:r>
+        <w:rPr>
+          <w:rFonts w:ascii="Arial" w:hAnsi="Arial" w:cs="Arial"/>
+          <w:sz w:val="22"/>
+          <w:szCs w:val="22"/>
+        </w:rPr>
+        <w:t>possible to ‘</w:t>
+      </w:r>
+      <w:proofErr w:type="spellStart"/>
+      <w:r>
+        <w:rPr>
+          <w:rFonts w:ascii="Arial" w:hAnsi="Arial" w:cs="Arial"/>
+          <w:sz w:val="22"/>
+          <w:szCs w:val="22"/>
+        </w:rPr>
+        <w:t>unshuffle</w:t>
+      </w:r>
+      <w:proofErr w:type="spellEnd"/>
+      <w:r>
+        <w:rPr>
+          <w:rFonts w:ascii="Arial" w:hAnsi="Arial" w:cs="Arial"/>
+          <w:sz w:val="22"/>
+          <w:szCs w:val="22"/>
+        </w:rPr>
+        <w:t xml:space="preserve">’ the shuffled image back to its original form by moving image blocks into the adjacent gap. </w:t>
+      </w:r>
+    </w:p>
+    <w:p>
+      <w:pPr>
+        <w:pStyle w:val="Default"/>
+        <w:rPr>
+          <w:rFonts w:ascii="Arial" w:hAnsi="Arial" w:cs="Arial"/>
+          <w:sz w:val="22"/>
+          <w:szCs w:val="22"/>
+        </w:rPr>
+      </w:pPr>
+    </w:p>
+    <w:p>
+      <w:pPr>
+        <w:pStyle w:val="Default"/>
+        <w:rPr>
+          <w:rFonts w:ascii="Arial" w:hAnsi="Arial" w:cs="Arial"/>
+          <w:sz w:val="22"/>
+          <w:szCs w:val="22"/>
+        </w:rPr>
+      </w:pPr>
+      <w:proofErr w:type="gramStart"/>
+      <w:r>
+        <w:rPr>
+          <w:rFonts w:ascii="Arial" w:hAnsi="Arial" w:cs="Arial"/>
+          <w:sz w:val="22"/>
+          <w:szCs w:val="22"/>
+        </w:rPr>
+        <w:t>Finally</w:t>
+      </w:r>
+      <w:proofErr w:type="gramEnd"/>
+      <w:r>
+        <w:rPr>
+          <w:rFonts w:ascii="Arial" w:hAnsi="Arial" w:cs="Arial"/>
+          <w:sz w:val="22"/>
+          <w:szCs w:val="22"/>
+        </w:rPr>
+        <w:t xml:space="preserve"> it </w:t>
+      </w:r>
+      <w:r>
+        <w:rPr>
+          <w:rFonts w:ascii="Arial" w:hAnsi="Arial" w:cs="Arial"/>
+          <w:sz w:val="22"/>
+          <w:szCs w:val="22"/>
+        </w:rPr>
+        <w:t xml:space="preserve">was supposed to </w:t>
+      </w:r>
+      <w:r>
+        <w:rPr>
+          <w:rFonts w:ascii="Arial" w:hAnsi="Arial" w:cs="Arial"/>
+          <w:sz w:val="22"/>
+          <w:szCs w:val="22"/>
+        </w:rPr>
+        <w:t xml:space="preserve">allow the user to play the game by clicking on pieces to move them. Clearly, only if the user clicks on </w:t>
+      </w:r>
+      <w:proofErr w:type="gramStart"/>
+      <w:r>
+        <w:rPr>
+          <w:rFonts w:ascii="Arial" w:hAnsi="Arial" w:cs="Arial"/>
+          <w:sz w:val="22"/>
+          <w:szCs w:val="22"/>
+        </w:rPr>
+        <w:t>a piece</w:t>
+      </w:r>
+      <w:proofErr w:type="gramEnd"/>
+      <w:r>
+        <w:rPr>
+          <w:rFonts w:ascii="Arial" w:hAnsi="Arial" w:cs="Arial"/>
+          <w:sz w:val="22"/>
+          <w:szCs w:val="22"/>
+        </w:rPr>
+        <w:t xml:space="preserve"> adjacent to the gap </w:t>
+      </w:r>
+      <w:r>
+        <w:rPr>
+          <w:rFonts w:ascii="Arial" w:hAnsi="Arial" w:cs="Arial"/>
+          <w:sz w:val="22"/>
+          <w:szCs w:val="22"/>
+        </w:rPr>
+        <w:t xml:space="preserve">was </w:t>
+      </w:r>
+      <w:r>
+        <w:rPr>
+          <w:rFonts w:ascii="Arial" w:hAnsi="Arial" w:cs="Arial"/>
+          <w:sz w:val="22"/>
+          <w:szCs w:val="22"/>
+        </w:rPr>
+        <w:t xml:space="preserve">the piece be moved. </w:t>
+      </w:r>
+      <w:r>
+        <w:rPr>
+          <w:rFonts w:ascii="Arial" w:hAnsi="Arial" w:cs="Arial"/>
+          <w:sz w:val="22"/>
+          <w:szCs w:val="22"/>
+        </w:rPr>
+        <w:t xml:space="preserve">It was required as part of the assignment </w:t>
+      </w:r>
+      <w:r>
+        <w:rPr>
+          <w:rFonts w:ascii="Arial" w:hAnsi="Arial" w:cs="Arial"/>
+          <w:color w:val="auto"/>
+          <w:sz w:val="22"/>
+          <w:szCs w:val="22"/>
+        </w:rPr>
+        <w:t>to</w:t>
+      </w:r>
+      <w:r>
+        <w:rPr>
+          <w:rFonts w:ascii="Arial" w:hAnsi="Arial" w:cs="Arial"/>
+          <w:sz w:val="22"/>
+          <w:szCs w:val="22"/>
+        </w:rPr>
+        <w:t xml:space="preserve"> avoid having to store the original image and its shuffled version as separate images as this </w:t>
+      </w:r>
+      <w:r>
+        <w:rPr>
+          <w:rFonts w:ascii="Arial" w:hAnsi="Arial" w:cs="Arial"/>
+          <w:sz w:val="22"/>
+          <w:szCs w:val="22"/>
+        </w:rPr>
+        <w:t>was very inefficient.</w:t>
+      </w:r>
+      <w:r>
+        <w:rPr>
+          <w:rFonts w:ascii="Arial" w:hAnsi="Arial" w:cs="Arial"/>
+          <w:sz w:val="22"/>
+          <w:szCs w:val="22"/>
+        </w:rPr>
+        <w:t xml:space="preserve"> </w:t>
+      </w:r>
+    </w:p>
+    <w:p>
+      <w:pPr>
+        <w:pStyle w:val="ListParagraph"/>
+        <w:ind w:left="765"/>
+      </w:pPr>
+    </w:p>
+    <w:p>
+      <w:pPr>
+        <w:pStyle w:val="ListParagraph"/>
+        <w:ind w:left="765"/>
+      </w:pPr>
+    </w:p>
+    <w:p>
+      <w:pPr>
+        <w:pStyle w:val="Heading2"/>
+        <w:rPr>
+          <w:u w:val="single"/>
+        </w:rPr>
+      </w:pPr>
+      <w:r>
+        <w:rPr>
+          <w:u w:val="single"/>
+        </w:rPr>
+        <w:t>Implementation</w:t>
+      </w:r>
+    </w:p>
+    <w:p>
+      <w:pPr>
+        <w:pStyle w:val="Heading3"/>
+        <w:rPr>
+          <w:b/>
+        </w:rPr>
+      </w:pPr>
       <w:bookmarkStart w:id="0" w:name="_GoBack"/>
       <w:bookmarkEnd w:id="0"/>
     </w:p>
-    <w:p/>
     <w:p>
       <w:pPr>
-        <w:pStyle w:val="Heading2"/>
-        <w:rPr>
-          <w:u w:val="single"/>
-        </w:rPr>
-      </w:pPr>
-      <w:r>
-        <w:rPr>
-          <w:u w:val="single"/>
-        </w:rPr>
-        <w:t>Purpose</w:t>
-      </w:r>
-    </w:p>
-    <w:p/>
-    <w:p/>
-    <w:p>
-      <w:pPr>
-        <w:pStyle w:val="ListParagraph"/>
-        <w:ind w:left="765"/>
-      </w:pPr>
+        <w:pStyle w:val="Heading3"/>
+        <w:rPr>
+          <w:b/>
+        </w:rPr>
+      </w:pPr>
+      <w:r>
+        <w:rPr>
+          <w:b/>
+        </w:rPr>
+        <w:t>Software</w:t>
+      </w:r>
     </w:p>
     <w:p>
       <w:pPr>
-        <w:pStyle w:val="Heading2"/>
-        <w:rPr>
-          <w:u w:val="single"/>
-        </w:rPr>
-      </w:pPr>
-      <w:r>
-        <w:rPr>
-          <w:u w:val="single"/>
-        </w:rPr>
-        <w:t>Procedure</w:t>
-      </w:r>
-    </w:p>
-    <w:p/>
-    <w:p/>
-    <w:p/>
-    <w:p>
-      <w:pPr>
-        <w:pStyle w:val="Heading2"/>
-        <w:rPr>
-          <w:u w:val="single"/>
-        </w:rPr>
-      </w:pPr>
-      <w:r>
-        <w:rPr>
-          <w:u w:val="single"/>
-        </w:rPr>
-        <w:t>Implementation</w:t>
+        <w:rPr>
+          <w:b/>
+        </w:rPr>
+      </w:pPr>
+      <w:r>
+        <w:rPr>
+          <w:b/>
+        </w:rPr>
+        <w:t>*</w:t>
+      </w:r>
+      <w:r>
+        <w:rPr>
+          <w:b/>
+        </w:rPr>
+        <w:t>Declarations</w:t>
+      </w:r>
+      <w:r>
+        <w:rPr>
+          <w:b/>
+        </w:rPr>
+        <w:t>*</w:t>
       </w:r>
     </w:p>
     <w:p>
       <w:pPr>
-        <w:pStyle w:val="Heading3"/>
-        <w:rPr>
-          <w:b/>
-        </w:rPr>
-      </w:pPr>
-    </w:p>
-    <w:p>
-      <w:pPr>
-        <w:pStyle w:val="Heading3"/>
-        <w:rPr>
-          <w:b/>
-        </w:rPr>
-      </w:pPr>
-      <w:r>
-        <w:rPr>
-          <w:b/>
-        </w:rPr>
-        <w:t>Software</w:t>
-      </w:r>
-    </w:p>
-    <w:p>
-      <w:pPr>
-        <w:rPr>
-          <w:b/>
-        </w:rPr>
-      </w:pPr>
-      <w:r>
-        <w:rPr>
-          <w:b/>
-        </w:rPr>
-        <w:t>*</w:t>
-      </w:r>
-      <w:r>
-        <w:rPr>
-          <w:b/>
-        </w:rPr>
-        <w:t>Declarations</w:t>
-      </w:r>
-      <w:r>
-        <w:rPr>
-          <w:b/>
-        </w:rPr>
-        <w:t>*</w:t>
-      </w:r>
-    </w:p>
-    <w:p>
-      <w:pPr>
         <w:pStyle w:val="Heading2"/>
         <w:rPr>
           <w:u w:val="single"/>
@@ -127,7 +560,7 @@
         <w:rPr>
           <w:u w:val="single"/>
         </w:rPr>
-        <w:t>Conclusion</w:t>
+        <w:t>Gallery</w:t>
       </w:r>
     </w:p>
     <w:p/>
@@ -1021,6 +1454,22 @@
       <w:u w:val="single"/>
     </w:rPr>
   </w:style>
+  <w:style w:type="paragraph" w:customStyle="1" w:styleId="Default">
+    <w:name w:val="Default"/>
+    <w:rsid w:val="00806A05"/>
+    <w:pPr>
+      <w:autoSpaceDE w:val="0"/>
+      <w:autoSpaceDN w:val="0"/>
+      <w:adjustRightInd w:val="0"/>
+      <w:spacing w:after="0" w:line="240" w:lineRule="auto"/>
+    </w:pPr>
+    <w:rPr>
+      <w:rFonts w:ascii="Radioactive" w:hAnsi="Radioactive" w:cs="Radioactive"/>
+      <w:color w:val="000000"/>
+      <w:sz w:val="24"/>
+      <w:szCs w:val="24"/>
+    </w:rPr>
+  </w:style>
 </w:styles>
 </file>
 

</xml_diff>

<commit_message>
update post 23-12-19 00:40
</commit_message>
<xml_diff>
--- a/images/software_projects/imagetoygame/Image Toy Game.docx
+++ b/images/software_projects/imagetoygame/Image Toy Game.docx
@@ -37,23 +37,13 @@
         </w:rPr>
         <w:t xml:space="preserve">s about implementing a graphical user interface to create an </w:t>
       </w:r>
-      <w:proofErr w:type="spellStart"/>
       <w:r>
         <w:rPr>
           <w:rFonts w:ascii="Arial" w:hAnsi="Arial" w:cs="Arial"/>
           <w:i/>
           <w:iCs/>
         </w:rPr>
-        <w:t>ImageToy</w:t>
-      </w:r>
-      <w:proofErr w:type="spellEnd"/>
-      <w:r>
-        <w:rPr>
-          <w:rFonts w:ascii="Arial" w:hAnsi="Arial" w:cs="Arial"/>
-          <w:i/>
-          <w:iCs/>
-        </w:rPr>
-        <w:t xml:space="preserve"> </w:t>
+        <w:t xml:space="preserve">ImageToy </w:t>
       </w:r>
       <w:r>
         <w:rPr>
@@ -79,14 +69,12 @@
         </w:rPr>
         <w:t xml:space="preserve">children’s </w:t>
       </w:r>
-      <w:proofErr w:type="gramStart"/>
-      <w:r>
-        <w:rPr>
-          <w:rFonts w:ascii="Arial" w:hAnsi="Arial" w:cs="Arial"/>
-        </w:rPr>
-        <w:t>game which</w:t>
-      </w:r>
-      <w:proofErr w:type="gramEnd"/>
+      <w:r>
+        <w:rPr>
+          <w:rFonts w:ascii="Arial" w:hAnsi="Arial" w:cs="Arial"/>
+        </w:rPr>
+        <w:t>game, which</w:t>
+      </w:r>
       <w:r>
         <w:rPr>
           <w:rFonts w:ascii="Arial" w:hAnsi="Arial" w:cs="Arial"/>
@@ -148,7 +136,6 @@
         </w:rPr>
         <w:t xml:space="preserve">mplement the </w:t>
       </w:r>
-      <w:proofErr w:type="spellStart"/>
       <w:r>
         <w:rPr>
           <w:rFonts w:ascii="Arial" w:hAnsi="Arial" w:cs="Arial"/>
@@ -157,9 +144,40 @@
           <w:sz w:val="22"/>
           <w:szCs w:val="22"/>
         </w:rPr>
-        <w:t>ImageToy</w:t>
-      </w:r>
-      <w:proofErr w:type="spellEnd"/>
+        <w:t xml:space="preserve">ImageToy </w:t>
+      </w:r>
+      <w:r>
+        <w:rPr>
+          <w:rFonts w:ascii="Arial" w:hAnsi="Arial" w:cs="Arial"/>
+          <w:sz w:val="22"/>
+          <w:szCs w:val="22"/>
+        </w:rPr>
+        <w:t>as a Python</w:t>
+      </w:r>
+      <w:r>
+        <w:rPr>
+          <w:rFonts w:ascii="Arial" w:hAnsi="Arial" w:cs="Arial"/>
+          <w:sz w:val="22"/>
+          <w:szCs w:val="22"/>
+        </w:rPr>
+        <w:t xml:space="preserve"> application. The application </w:t>
+      </w:r>
+      <w:r>
+        <w:rPr>
+          <w:rFonts w:ascii="Arial" w:hAnsi="Arial" w:cs="Arial"/>
+          <w:sz w:val="22"/>
+          <w:szCs w:val="22"/>
+        </w:rPr>
+        <w:t xml:space="preserve">was supposed to </w:t>
+      </w:r>
+      <w:r>
+        <w:rPr>
+          <w:rFonts w:ascii="Arial" w:hAnsi="Arial" w:cs="Arial"/>
+          <w:sz w:val="22"/>
+          <w:szCs w:val="22"/>
+        </w:rPr>
+        <w:t xml:space="preserve">be able to load any image stored as a </w:t>
+      </w:r>
       <w:r>
         <w:rPr>
           <w:rFonts w:ascii="Arial" w:hAnsi="Arial" w:cs="Arial"/>
@@ -168,39 +186,15 @@
           <w:sz w:val="22"/>
           <w:szCs w:val="22"/>
         </w:rPr>
-        <w:t xml:space="preserve"> </w:t>
-      </w:r>
-      <w:r>
-        <w:rPr>
-          <w:rFonts w:ascii="Arial" w:hAnsi="Arial" w:cs="Arial"/>
-          <w:sz w:val="22"/>
-          <w:szCs w:val="22"/>
-        </w:rPr>
-        <w:t>as a Python</w:t>
-      </w:r>
-      <w:r>
-        <w:rPr>
-          <w:rFonts w:ascii="Arial" w:hAnsi="Arial" w:cs="Arial"/>
-          <w:sz w:val="22"/>
-          <w:szCs w:val="22"/>
-        </w:rPr>
-        <w:t xml:space="preserve"> application. The application </w:t>
-      </w:r>
-      <w:r>
-        <w:rPr>
-          <w:rFonts w:ascii="Arial" w:hAnsi="Arial" w:cs="Arial"/>
-          <w:sz w:val="22"/>
-          <w:szCs w:val="22"/>
-        </w:rPr>
-        <w:t xml:space="preserve">was supposed to </w:t>
-      </w:r>
-      <w:r>
-        <w:rPr>
-          <w:rFonts w:ascii="Arial" w:hAnsi="Arial" w:cs="Arial"/>
-          <w:sz w:val="22"/>
-          <w:szCs w:val="22"/>
-        </w:rPr>
-        <w:t xml:space="preserve">be able to load any image stored as a </w:t>
+        <w:t xml:space="preserve">gif </w:t>
+      </w:r>
+      <w:r>
+        <w:rPr>
+          <w:rFonts w:ascii="Arial" w:hAnsi="Arial" w:cs="Arial"/>
+          <w:sz w:val="22"/>
+          <w:szCs w:val="22"/>
+        </w:rPr>
+        <w:t xml:space="preserve">or </w:t>
       </w:r>
       <w:r>
         <w:rPr>
@@ -210,24 +204,6 @@
           <w:sz w:val="22"/>
           <w:szCs w:val="22"/>
         </w:rPr>
-        <w:t xml:space="preserve">gif </w:t>
-      </w:r>
-      <w:r>
-        <w:rPr>
-          <w:rFonts w:ascii="Arial" w:hAnsi="Arial" w:cs="Arial"/>
-          <w:sz w:val="22"/>
-          <w:szCs w:val="22"/>
-        </w:rPr>
-        <w:t xml:space="preserve">or </w:t>
-      </w:r>
-      <w:r>
-        <w:rPr>
-          <w:rFonts w:ascii="Arial" w:hAnsi="Arial" w:cs="Arial"/>
-          <w:i/>
-          <w:iCs/>
-          <w:sz w:val="22"/>
-          <w:szCs w:val="22"/>
-        </w:rPr>
         <w:t xml:space="preserve">jpeg </w:t>
       </w:r>
       <w:r>
@@ -324,25 +300,7 @@
           <w:sz w:val="22"/>
           <w:szCs w:val="22"/>
         </w:rPr>
-        <w:t>possible to ‘</w:t>
-      </w:r>
-      <w:proofErr w:type="spellStart"/>
-      <w:r>
-        <w:rPr>
-          <w:rFonts w:ascii="Arial" w:hAnsi="Arial" w:cs="Arial"/>
-          <w:sz w:val="22"/>
-          <w:szCs w:val="22"/>
-        </w:rPr>
-        <w:t>unshuffle</w:t>
-      </w:r>
-      <w:proofErr w:type="spellEnd"/>
-      <w:r>
-        <w:rPr>
-          <w:rFonts w:ascii="Arial" w:hAnsi="Arial" w:cs="Arial"/>
-          <w:sz w:val="22"/>
-          <w:szCs w:val="22"/>
-        </w:rPr>
-        <w:t xml:space="preserve">’ the shuffled image back to its original form by moving image blocks into the adjacent gap. </w:t>
+        <w:t xml:space="preserve">possible to ‘unshuffle’ the shuffled image back to its original form by moving image blocks into the adjacent gap. </w:t>
       </w:r>
     </w:p>
     <w:p>
@@ -364,16 +322,14 @@
           <w:szCs w:val="22"/>
         </w:rPr>
       </w:pPr>
-      <w:proofErr w:type="gramStart"/>
-      <w:r>
-        <w:rPr>
-          <w:rFonts w:ascii="Arial" w:hAnsi="Arial" w:cs="Arial"/>
-          <w:sz w:val="22"/>
-          <w:szCs w:val="22"/>
-        </w:rPr>
-        <w:t>Finally</w:t>
-      </w:r>
-      <w:proofErr w:type="gramEnd"/>
+      <w:r>
+        <w:rPr>
+          <w:rFonts w:ascii="Arial" w:hAnsi="Arial" w:cs="Arial"/>
+          <w:sz w:val="22"/>
+          <w:szCs w:val="22"/>
+        </w:rPr>
+        <w:t>Finally,</w:t>
+      </w:r>
       <w:r>
         <w:rPr>
           <w:rFonts w:ascii="Arial" w:hAnsi="Arial" w:cs="Arial"/>
@@ -396,25 +352,7 @@
           <w:sz w:val="22"/>
           <w:szCs w:val="22"/>
         </w:rPr>
-        <w:t xml:space="preserve">allow the user to play the game by clicking on pieces to move them. Clearly, only if the user clicks on </w:t>
-      </w:r>
-      <w:proofErr w:type="gramStart"/>
-      <w:r>
-        <w:rPr>
-          <w:rFonts w:ascii="Arial" w:hAnsi="Arial" w:cs="Arial"/>
-          <w:sz w:val="22"/>
-          <w:szCs w:val="22"/>
-        </w:rPr>
-        <w:t>a piece</w:t>
-      </w:r>
-      <w:proofErr w:type="gramEnd"/>
-      <w:r>
-        <w:rPr>
-          <w:rFonts w:ascii="Arial" w:hAnsi="Arial" w:cs="Arial"/>
-          <w:sz w:val="22"/>
-          <w:szCs w:val="22"/>
-        </w:rPr>
-        <w:t xml:space="preserve"> adjacent to the gap </w:t>
+        <w:t xml:space="preserve">allow the user to play the game by clicking on pieces to move them. Clearly, only if the user clicks on a piece adjacent to the gap </w:t>
       </w:r>
       <w:r>
         <w:rPr>
@@ -507,63 +445,72 @@
           <w:b/>
         </w:rPr>
       </w:pPr>
+    </w:p>
+    <w:p>
+      <w:pPr>
+        <w:pStyle w:val="Heading3"/>
+        <w:rPr>
+          <w:b/>
+        </w:rPr>
+      </w:pPr>
+      <w:r>
+        <w:rPr>
+          <w:b/>
+        </w:rPr>
+        <w:t>Software</w:t>
+      </w:r>
+    </w:p>
+    <w:p>
+      <w:pPr>
+        <w:rPr>
+          <w:b/>
+        </w:rPr>
+      </w:pPr>
+      <w:r>
+        <w:rPr>
+          <w:b/>
+        </w:rPr>
+        <w:t>*</w:t>
+      </w:r>
+      <w:r>
+        <w:rPr>
+          <w:b/>
+        </w:rPr>
+        <w:t>Declarations</w:t>
+      </w:r>
+      <w:r>
+        <w:rPr>
+          <w:b/>
+        </w:rPr>
+        <w:t>*</w:t>
+      </w:r>
+    </w:p>
+    <w:p>
+      <w:pPr>
+        <w:pStyle w:val="Heading2"/>
+        <w:rPr>
+          <w:u w:val="single"/>
+        </w:rPr>
+      </w:pPr>
+    </w:p>
+    <w:p>
+      <w:pPr>
+        <w:pStyle w:val="Heading2"/>
+        <w:rPr>
+          <w:u w:val="single"/>
+        </w:rPr>
+      </w:pPr>
+      <w:r>
+        <w:rPr>
+          <w:u w:val="single"/>
+        </w:rPr>
+        <w:t>Gallery</w:t>
+      </w:r>
+    </w:p>
+    <w:p>
       <w:bookmarkStart w:id="0" w:name="_GoBack"/>
       <w:bookmarkEnd w:id="0"/>
     </w:p>
-    <w:p>
-      <w:pPr>
-        <w:pStyle w:val="Heading3"/>
-        <w:rPr>
-          <w:b/>
-        </w:rPr>
-      </w:pPr>
-      <w:r>
-        <w:rPr>
-          <w:b/>
-        </w:rPr>
-        <w:t>Software</w:t>
-      </w:r>
-    </w:p>
-    <w:p>
-      <w:pPr>
-        <w:rPr>
-          <w:b/>
-        </w:rPr>
-      </w:pPr>
-      <w:r>
-        <w:rPr>
-          <w:b/>
-        </w:rPr>
-        <w:t>*</w:t>
-      </w:r>
-      <w:r>
-        <w:rPr>
-          <w:b/>
-        </w:rPr>
-        <w:t>Declarations</w:t>
-      </w:r>
-      <w:r>
-        <w:rPr>
-          <w:b/>
-        </w:rPr>
-        <w:t>*</w:t>
-      </w:r>
-    </w:p>
-    <w:p>
-      <w:pPr>
-        <w:pStyle w:val="Heading2"/>
-        <w:rPr>
-          <w:u w:val="single"/>
-        </w:rPr>
-      </w:pPr>
-      <w:r>
-        <w:rPr>
-          <w:u w:val="single"/>
-        </w:rPr>
-        <w:t>Gallery</w:t>
-      </w:r>
-    </w:p>
-    <w:p/>
     <w:p/>
     <w:p/>
     <w:p/>

</xml_diff>